<commit_message>
cambio nombres para adecuar al formato
</commit_message>
<xml_diff>
--- a/Trabajos Prácticos/TP_04/GRUPO2_TP02_Herramienta_de_SCM.docx
+++ b/Trabajos Prácticos/TP_04/GRUPO2_TP02_Herramienta_de_SCM.docx
@@ -145,29 +145,7 @@
           <w:szCs w:val="40"/>
           <w:lang w:eastAsia="en-GB"/>
         </w:rPr>
-        <w:t xml:space="preserve">TP </w:t>
-      </w:r>
-      <w:proofErr w:type="spellStart"/>
-      <w:r>
-        <w:rPr>
-          <w:rFonts w:ascii="Arial" w:eastAsia="Times New Roman" w:hAnsi="Arial" w:cs="Arial"/>
-          <w:color w:val="000000"/>
-          <w:sz w:val="40"/>
-          <w:szCs w:val="40"/>
-          <w:lang w:eastAsia="en-GB"/>
-        </w:rPr>
-        <w:t>N°</w:t>
-      </w:r>
-      <w:proofErr w:type="spellEnd"/>
-      <w:r>
-        <w:rPr>
-          <w:rFonts w:ascii="Arial" w:eastAsia="Times New Roman" w:hAnsi="Arial" w:cs="Arial"/>
-          <w:color w:val="000000"/>
-          <w:sz w:val="40"/>
-          <w:szCs w:val="40"/>
-          <w:lang w:eastAsia="en-GB"/>
-        </w:rPr>
-        <w:t xml:space="preserve"> </w:t>
+        <w:t xml:space="preserve">TP N° </w:t>
       </w:r>
       <w:r>
         <w:rPr>
@@ -625,19 +603,7 @@
         </w:numPr>
       </w:pPr>
       <w:r>
-        <w:t>Materia</w:t>
-      </w:r>
-      <w:r>
-        <w:t>l</w:t>
-      </w:r>
-      <w:r>
-        <w:t xml:space="preserve"> </w:t>
-      </w:r>
-      <w:r>
-        <w:t>B</w:t>
-      </w:r>
-      <w:r>
-        <w:t>ibliográfico</w:t>
+        <w:t>Guías de Trabajos Prácticos y Conceptuales</w:t>
       </w:r>
     </w:p>
     <w:p>
@@ -649,7 +615,19 @@
         </w:numPr>
       </w:pPr>
       <w:r>
-        <w:t>Presentaciones</w:t>
+        <w:t>Materia</w:t>
+      </w:r>
+      <w:r>
+        <w:t>l</w:t>
+      </w:r>
+      <w:r>
+        <w:t xml:space="preserve"> </w:t>
+      </w:r>
+      <w:r>
+        <w:t>B</w:t>
+      </w:r>
+      <w:r>
+        <w:t>ibliográfico</w:t>
       </w:r>
     </w:p>
     <w:p>
@@ -661,13 +639,7 @@
         </w:numPr>
       </w:pPr>
       <w:r>
-        <w:t xml:space="preserve">Material </w:t>
-      </w:r>
-      <w:r>
-        <w:t>P</w:t>
-      </w:r>
-      <w:r>
-        <w:t>ractico</w:t>
+        <w:t>Plantillas</w:t>
       </w:r>
     </w:p>
     <w:p>
@@ -679,6 +651,18 @@
         </w:numPr>
       </w:pPr>
       <w:r>
+        <w:t>Presentaciones</w:t>
+      </w:r>
+    </w:p>
+    <w:p>
+      <w:pPr>
+        <w:pStyle w:val="ListParagraph"/>
+        <w:numPr>
+          <w:ilvl w:val="0"/>
+          <w:numId w:val="1"/>
+        </w:numPr>
+      </w:pPr>
+      <w:r>
         <w:t xml:space="preserve">Trabajos </w:t>
       </w:r>
       <w:r>
@@ -748,10 +732,7 @@
         </w:numPr>
       </w:pPr>
       <w:r>
-        <w:t>TP_0</w:t>
-      </w:r>
-      <w:r>
-        <w:t>6</w:t>
+        <w:t>TP_06</w:t>
       </w:r>
     </w:p>
     <w:p>
@@ -774,11 +755,9 @@
           <w:numId w:val="1"/>
         </w:numPr>
       </w:pPr>
-      <w:proofErr w:type="spellStart"/>
       <w:r>
         <w:t>DeliverEat</w:t>
       </w:r>
-      <w:proofErr w:type="spellEnd"/>
     </w:p>
     <w:p>
       <w:pPr>
@@ -789,10 +768,7 @@
         </w:numPr>
       </w:pPr>
       <w:r>
-        <w:t>TP_0</w:t>
-      </w:r>
-      <w:r>
-        <w:t>7</w:t>
+        <w:t>TP_07</w:t>
       </w:r>
     </w:p>
     <w:p>
@@ -816,10 +792,7 @@
         </w:numPr>
       </w:pPr>
       <w:r>
-        <w:t>TP_0</w:t>
-      </w:r>
-      <w:r>
-        <w:t>8</w:t>
+        <w:t>TP_08</w:t>
       </w:r>
     </w:p>
     <w:p>
@@ -843,10 +816,7 @@
         </w:numPr>
       </w:pPr>
       <w:r>
-        <w:t>TP_</w:t>
-      </w:r>
-      <w:r>
-        <w:t>12</w:t>
+        <w:t>TP_12</w:t>
       </w:r>
     </w:p>
     <w:p>
@@ -870,10 +840,7 @@
         </w:numPr>
       </w:pPr>
       <w:r>
-        <w:t>TP_</w:t>
-      </w:r>
-      <w:r>
-        <w:t>13</w:t>
+        <w:t>TP_13</w:t>
       </w:r>
     </w:p>
     <w:p>
@@ -1009,15 +976,7 @@
               <w:cnfStyle w:val="000000100000" w:firstRow="0" w:lastRow="0" w:firstColumn="0" w:lastColumn="0" w:oddVBand="0" w:evenVBand="0" w:oddHBand="1" w:evenHBand="0" w:firstRowFirstColumn="0" w:firstRowLastColumn="0" w:lastRowFirstColumn="0" w:lastRowLastColumn="0"/>
             </w:pPr>
             <w:r>
-              <w:t>&lt;</w:t>
-            </w:r>
-            <w:proofErr w:type="spellStart"/>
-            <w:r>
-              <w:t>url_repositorio</w:t>
-            </w:r>
-            <w:proofErr w:type="spellEnd"/>
-            <w:r>
-              <w:t>&gt;/</w:t>
+              <w:t>&lt;url_repositorio&gt;/</w:t>
             </w:r>
           </w:p>
         </w:tc>
@@ -1052,13 +1011,8 @@
               <w:cnfStyle w:val="000000000000" w:firstRow="0" w:lastRow="0" w:firstColumn="0" w:lastColumn="0" w:oddVBand="0" w:evenVBand="0" w:oddHBand="0" w:evenHBand="0" w:firstRowFirstColumn="0" w:firstRowLastColumn="0" w:lastRowFirstColumn="0" w:lastRowLastColumn="0"/>
             </w:pPr>
             <w:r>
-              <w:t>2022 1C &lt;NUMERO_P&gt; &lt;NOMBRE_P&gt;.</w:t>
-            </w:r>
-            <w:proofErr w:type="spellStart"/>
-            <w:r>
-              <w:t>pdf</w:t>
-            </w:r>
-            <w:proofErr w:type="spellEnd"/>
+              <w:t>2022 1C &lt;NUMERO_P&gt; &lt;NOMBRE_P&gt;.pdf</w:t>
+            </w:r>
           </w:p>
         </w:tc>
         <w:tc>
@@ -1070,18 +1024,7 @@
               <w:cnfStyle w:val="000000000000" w:firstRow="0" w:lastRow="0" w:firstColumn="0" w:lastColumn="0" w:oddVBand="0" w:evenVBand="0" w:oddHBand="0" w:evenHBand="0" w:firstRowFirstColumn="0" w:firstRowLastColumn="0" w:lastRowFirstColumn="0" w:lastRowLastColumn="0"/>
             </w:pPr>
             <w:r>
-              <w:t>&lt;</w:t>
-            </w:r>
-            <w:proofErr w:type="spellStart"/>
-            <w:r>
-              <w:t>url_repositorio</w:t>
-            </w:r>
-            <w:proofErr w:type="spellEnd"/>
-            <w:r>
-              <w:t>&gt;/</w:t>
-            </w:r>
-            <w:r>
-              <w:t>Presentaciones</w:t>
+              <w:t>&lt;url_repositorio&gt;/Presentaciones</w:t>
             </w:r>
           </w:p>
         </w:tc>
@@ -1111,28 +1054,14 @@
               <w:cnfStyle w:val="000000100000" w:firstRow="0" w:lastRow="0" w:firstColumn="0" w:lastColumn="0" w:oddVBand="0" w:evenVBand="0" w:oddHBand="1" w:evenHBand="0" w:firstRowFirstColumn="0" w:firstRowLastColumn="0" w:lastRowFirstColumn="0" w:lastRowLastColumn="0"/>
             </w:pPr>
             <w:r>
-              <w:t>TP&lt;XX&gt;</w:t>
-            </w:r>
-            <w:r>
-              <w:t>_&lt;NOMBRE_RECURSO</w:t>
-            </w:r>
-            <w:proofErr w:type="gramStart"/>
+              <w:t>TP&lt;XX&gt;_&lt;NOMBRE_RECURSO&gt;.&lt;</w:t>
+            </w:r>
+            <w:r>
+              <w:t>extensión</w:t>
+            </w:r>
             <w:r>
               <w:t>&gt;</w:t>
             </w:r>
-            <w:r>
-              <w:t>.</w:t>
-            </w:r>
-            <w:r>
-              <w:t>&lt;</w:t>
-            </w:r>
-            <w:proofErr w:type="gramEnd"/>
-            <w:r>
-              <w:t>extensión</w:t>
-            </w:r>
-            <w:r>
-              <w:t>&gt;</w:t>
-            </w:r>
           </w:p>
         </w:tc>
         <w:tc>
@@ -1144,18 +1073,7 @@
               <w:cnfStyle w:val="000000100000" w:firstRow="0" w:lastRow="0" w:firstColumn="0" w:lastColumn="0" w:oddVBand="0" w:evenVBand="0" w:oddHBand="1" w:evenHBand="0" w:firstRowFirstColumn="0" w:firstRowLastColumn="0" w:lastRowFirstColumn="0" w:lastRowLastColumn="0"/>
             </w:pPr>
             <w:r>
-              <w:t>&lt;</w:t>
-            </w:r>
-            <w:proofErr w:type="spellStart"/>
-            <w:r>
-              <w:t>url_repositorio</w:t>
-            </w:r>
-            <w:proofErr w:type="spellEnd"/>
-            <w:r>
-              <w:t>&gt;/</w:t>
-            </w:r>
-            <w:r>
-              <w:t>Trabajos Prácticos/TP_&lt;XX&gt;/Recursos</w:t>
+              <w:t>&lt;url_repositorio&gt;/Trabajos Prácticos/TP_&lt;XX&gt;/Recursos</w:t>
             </w:r>
           </w:p>
         </w:tc>
@@ -1197,15 +1115,7 @@
               <w:cnfStyle w:val="000000000000" w:firstRow="0" w:lastRow="0" w:firstColumn="0" w:lastColumn="0" w:oddVBand="0" w:evenVBand="0" w:oddHBand="0" w:evenHBand="0" w:firstRowFirstColumn="0" w:firstRowLastColumn="0" w:lastRowFirstColumn="0" w:lastRowLastColumn="0"/>
             </w:pPr>
             <w:r>
-              <w:t>&lt;</w:t>
-            </w:r>
-            <w:proofErr w:type="spellStart"/>
-            <w:r>
-              <w:t>url_repositorio</w:t>
-            </w:r>
-            <w:proofErr w:type="spellEnd"/>
-            <w:r>
-              <w:t>&gt;/Trabajos Prácticos/TP_&lt;XX&gt;</w:t>
+              <w:t>&lt;url_repositorio&gt;/Trabajos Prácticos/TP_&lt;XX&gt;</w:t>
             </w:r>
           </w:p>
         </w:tc>
@@ -1238,13 +1148,8 @@
               <w:cnfStyle w:val="000000100000" w:firstRow="0" w:lastRow="0" w:firstColumn="0" w:lastColumn="0" w:oddVBand="0" w:evenVBand="0" w:oddHBand="1" w:evenHBand="0" w:firstRowFirstColumn="0" w:firstRowLastColumn="0" w:lastRowFirstColumn="0" w:lastRowLastColumn="0"/>
             </w:pPr>
             <w:r>
-              <w:t>GRUPO2_TP&lt;XX&gt;_&lt;NOMBRE_TP&gt;.</w:t>
-            </w:r>
-            <w:proofErr w:type="spellStart"/>
-            <w:r>
-              <w:t>pdf</w:t>
-            </w:r>
-            <w:proofErr w:type="spellEnd"/>
+              <w:t>GRUPO2_TP&lt;XX&gt;_&lt;NOMBRE_TP&gt;.pdf</w:t>
+            </w:r>
           </w:p>
         </w:tc>
         <w:tc>
@@ -1256,15 +1161,7 @@
               <w:cnfStyle w:val="000000100000" w:firstRow="0" w:lastRow="0" w:firstColumn="0" w:lastColumn="0" w:oddVBand="0" w:evenVBand="0" w:oddHBand="1" w:evenHBand="0" w:firstRowFirstColumn="0" w:firstRowLastColumn="0" w:lastRowFirstColumn="0" w:lastRowLastColumn="0"/>
             </w:pPr>
             <w:r>
-              <w:t>&lt;</w:t>
-            </w:r>
-            <w:proofErr w:type="spellStart"/>
-            <w:r>
-              <w:t>url_repositorio</w:t>
-            </w:r>
-            <w:proofErr w:type="spellEnd"/>
-            <w:r>
-              <w:t>&gt;/Trabajos Prácticos/TP_&lt;XX&gt;</w:t>
+              <w:t>&lt;url_repositorio&gt;/Trabajos Prácticos/TP_&lt;XX&gt;</w:t>
             </w:r>
           </w:p>
         </w:tc>
@@ -1352,15 +1249,7 @@
               <w:cnfStyle w:val="000000100000" w:firstRow="0" w:lastRow="0" w:firstColumn="0" w:lastColumn="0" w:oddVBand="0" w:evenVBand="0" w:oddHBand="1" w:evenHBand="0" w:firstRowFirstColumn="0" w:firstRowLastColumn="0" w:lastRowFirstColumn="0" w:lastRowLastColumn="0"/>
             </w:pPr>
             <w:r>
-              <w:t>&lt;</w:t>
-            </w:r>
-            <w:proofErr w:type="spellStart"/>
-            <w:r>
-              <w:t>url_repositorio</w:t>
-            </w:r>
-            <w:proofErr w:type="spellEnd"/>
-            <w:r>
-              <w:t>&gt;/</w:t>
+              <w:t>&lt;url_repositorio&gt;/</w:t>
             </w:r>
           </w:p>
         </w:tc>
@@ -1402,15 +1291,7 @@
               <w:cnfStyle w:val="000000000000" w:firstRow="0" w:lastRow="0" w:firstColumn="0" w:lastColumn="0" w:oddVBand="0" w:evenVBand="0" w:oddHBand="0" w:evenHBand="0" w:firstRowFirstColumn="0" w:firstRowLastColumn="0" w:lastRowFirstColumn="0" w:lastRowLastColumn="0"/>
             </w:pPr>
             <w:r>
-              <w:t>&lt;</w:t>
-            </w:r>
-            <w:proofErr w:type="spellStart"/>
-            <w:r>
-              <w:t>url_repositorio</w:t>
-            </w:r>
-            <w:proofErr w:type="spellEnd"/>
-            <w:r>
-              <w:t>&gt;/</w:t>
+              <w:t>&lt;url_repositorio&gt;/</w:t>
             </w:r>
           </w:p>
         </w:tc>
@@ -1433,6 +1314,7 @@
               </w:rPr>
             </w:pPr>
             <w:r>
+              <w:lastRenderedPageBreak/>
               <w:t xml:space="preserve">Material </w:t>
             </w:r>
             <w:r>
@@ -1449,13 +1331,8 @@
               <w:cnfStyle w:val="000000100000" w:firstRow="0" w:lastRow="0" w:firstColumn="0" w:lastColumn="0" w:oddVBand="0" w:evenVBand="0" w:oddHBand="1" w:evenHBand="0" w:firstRowFirstColumn="0" w:firstRowLastColumn="0" w:lastRowFirstColumn="0" w:lastRowLastColumn="0"/>
             </w:pPr>
             <w:r>
-              <w:t>&lt;NOMBRE_MATERIAL_BIBLIOGRAFICO&gt;.</w:t>
-            </w:r>
-            <w:proofErr w:type="spellStart"/>
-            <w:r>
-              <w:t>pdf</w:t>
-            </w:r>
-            <w:proofErr w:type="spellEnd"/>
+              <w:t>&lt;NOMBRE_MATERIAL_BIBLIOGRAFICO&gt;.pdf</w:t>
+            </w:r>
           </w:p>
         </w:tc>
         <w:tc>
@@ -1467,24 +1344,8 @@
               <w:cnfStyle w:val="000000100000" w:firstRow="0" w:lastRow="0" w:firstColumn="0" w:lastColumn="0" w:oddVBand="0" w:evenVBand="0" w:oddHBand="1" w:evenHBand="0" w:firstRowFirstColumn="0" w:firstRowLastColumn="0" w:lastRowFirstColumn="0" w:lastRowLastColumn="0"/>
             </w:pPr>
             <w:r>
-              <w:t>&lt;</w:t>
-            </w:r>
-            <w:proofErr w:type="spellStart"/>
-            <w:r>
-              <w:t>url_repositorio</w:t>
-            </w:r>
-            <w:proofErr w:type="spellEnd"/>
-            <w:r>
-              <w:t>&gt;/</w:t>
-            </w:r>
-            <w:r>
-              <w:t xml:space="preserve">Material </w:t>
-            </w:r>
-            <w:proofErr w:type="spellStart"/>
-            <w:r>
-              <w:t>Bibliografico</w:t>
-            </w:r>
-            <w:proofErr w:type="spellEnd"/>
+              <w:t>&lt;url_repositorio&gt;/Material Bibliografico</w:t>
+            </w:r>
           </w:p>
         </w:tc>
       </w:tr>
@@ -1499,7 +1360,6 @@
           </w:tcPr>
           <w:p>
             <w:r>
-              <w:lastRenderedPageBreak/>
               <w:t>Componente de Software (código fuente, ejecutables)</w:t>
             </w:r>
           </w:p>
@@ -1513,21 +1373,7 @@
               <w:cnfStyle w:val="000000000000" w:firstRow="0" w:lastRow="0" w:firstColumn="0" w:lastColumn="0" w:oddVBand="0" w:evenVBand="0" w:oddHBand="0" w:evenHBand="0" w:firstRowFirstColumn="0" w:firstRowLastColumn="0" w:lastRowFirstColumn="0" w:lastRowLastColumn="0"/>
             </w:pPr>
             <w:r>
-              <w:t>&lt;NOMBRE_COMPONENTE_SW</w:t>
-            </w:r>
-            <w:proofErr w:type="gramStart"/>
-            <w:r>
-              <w:t>&gt;</w:t>
-            </w:r>
-            <w:r>
-              <w:t>.</w:t>
-            </w:r>
-            <w:r>
-              <w:t>&lt;</w:t>
-            </w:r>
-            <w:proofErr w:type="gramEnd"/>
-            <w:r>
-              <w:t>extensión&gt;</w:t>
+              <w:t>&lt;NOMBRE_COMPONENTE_SW&gt;.&lt;extensión&gt;</w:t>
             </w:r>
           </w:p>
         </w:tc>
@@ -1540,24 +1386,8 @@
               <w:cnfStyle w:val="000000000000" w:firstRow="0" w:lastRow="0" w:firstColumn="0" w:lastColumn="0" w:oddVBand="0" w:evenVBand="0" w:oddHBand="0" w:evenHBand="0" w:firstRowFirstColumn="0" w:firstRowLastColumn="0" w:lastRowFirstColumn="0" w:lastRowLastColumn="0"/>
             </w:pPr>
             <w:r>
-              <w:t>&lt;</w:t>
-            </w:r>
-            <w:proofErr w:type="spellStart"/>
-            <w:r>
-              <w:t>url_repositorio</w:t>
-            </w:r>
-            <w:proofErr w:type="spellEnd"/>
-            <w:r>
-              <w:t>&gt;/Trabajos Prácticos/TP_</w:t>
-            </w:r>
-            <w:r>
-              <w:t>06/</w:t>
-            </w:r>
-            <w:proofErr w:type="spellStart"/>
-            <w:r>
-              <w:t>DeliverEat</w:t>
-            </w:r>
-            <w:proofErr w:type="spellEnd"/>
+              <w:t>&lt;url_repositorio&gt;/Trabajos Prácticos/TP_06/DeliverEat</w:t>
+            </w:r>
           </w:p>
         </w:tc>
       </w:tr>
@@ -1591,11 +1421,9 @@
             <w:r>
               <w:t>&lt;NOMBRE_GUIA&gt;.</w:t>
             </w:r>
-            <w:proofErr w:type="spellStart"/>
             <w:r>
               <w:t>pdf</w:t>
             </w:r>
-            <w:proofErr w:type="spellEnd"/>
           </w:p>
         </w:tc>
         <w:tc>
@@ -1607,15 +1435,7 @@
               <w:cnfStyle w:val="000000100000" w:firstRow="0" w:lastRow="0" w:firstColumn="0" w:lastColumn="0" w:oddVBand="0" w:evenVBand="0" w:oddHBand="1" w:evenHBand="0" w:firstRowFirstColumn="0" w:firstRowLastColumn="0" w:lastRowFirstColumn="0" w:lastRowLastColumn="0"/>
             </w:pPr>
             <w:r>
-              <w:t>&lt;</w:t>
-            </w:r>
-            <w:proofErr w:type="spellStart"/>
-            <w:r>
-              <w:t>url_repositorio</w:t>
-            </w:r>
-            <w:proofErr w:type="spellEnd"/>
-            <w:r>
-              <w:t>&gt;/</w:t>
+              <w:t>&lt;url_repositorio&gt;/</w:t>
             </w:r>
             <w:r>
               <w:t>Guías de Trabajos Prácticos y Conceptuales</w:t>
@@ -1647,15 +1467,7 @@
               <w:cnfStyle w:val="000000000000" w:firstRow="0" w:lastRow="0" w:firstColumn="0" w:lastColumn="0" w:oddVBand="0" w:evenVBand="0" w:oddHBand="0" w:evenHBand="0" w:firstRowFirstColumn="0" w:firstRowLastColumn="0" w:lastRowFirstColumn="0" w:lastRowLastColumn="0"/>
             </w:pPr>
             <w:r>
-              <w:t>TEMPLATE_&lt;NOMBRE_TEMPLATE</w:t>
-            </w:r>
-            <w:proofErr w:type="gramStart"/>
-            <w:r>
-              <w:t>&gt;.&lt;</w:t>
-            </w:r>
-            <w:proofErr w:type="gramEnd"/>
-            <w:r>
-              <w:t>extensión&gt;</w:t>
+              <w:t>TEMPLATE_&lt;NOMBRE_TEMPLATE&gt;.&lt;extensión&gt;</w:t>
             </w:r>
           </w:p>
         </w:tc>
@@ -1668,18 +1480,7 @@
               <w:cnfStyle w:val="000000000000" w:firstRow="0" w:lastRow="0" w:firstColumn="0" w:lastColumn="0" w:oddVBand="0" w:evenVBand="0" w:oddHBand="0" w:evenHBand="0" w:firstRowFirstColumn="0" w:firstRowLastColumn="0" w:lastRowFirstColumn="0" w:lastRowLastColumn="0"/>
             </w:pPr>
             <w:r>
-              <w:t>&lt;</w:t>
-            </w:r>
-            <w:proofErr w:type="spellStart"/>
-            <w:r>
-              <w:t>url_repositorio</w:t>
-            </w:r>
-            <w:proofErr w:type="spellEnd"/>
-            <w:r>
-              <w:t>&gt;/</w:t>
-            </w:r>
-            <w:r>
-              <w:t>Plantillas</w:t>
+              <w:t>&lt;url_repositorio&gt;/Plantillas</w:t>
             </w:r>
           </w:p>
         </w:tc>
@@ -1885,6 +1686,32 @@
       </w:tr>
     </w:tbl>
     <w:p/>
+    <w:p/>
+    <w:p>
+      <w:pPr>
+        <w:pStyle w:val="Subtitle"/>
+      </w:pPr>
+      <w:r>
+        <w:t>Definición de línea de base</w:t>
+      </w:r>
+    </w:p>
+    <w:p>
+      <w:r>
+        <w:t>La línea de base se define en la siguiente instancia:</w:t>
+      </w:r>
+    </w:p>
+    <w:p>
+      <w:pPr>
+        <w:pStyle w:val="ListParagraph"/>
+        <w:numPr>
+          <w:ilvl w:val="0"/>
+          <w:numId w:val="3"/>
+        </w:numPr>
+      </w:pPr>
+      <w:r>
+        <w:t>Cuando se recibe la corrección de parte de los profesores en la UV de un TP evaluable.</w:t>
+      </w:r>
+    </w:p>
     <w:sectPr>
       <w:pgSz w:w="11906" w:h="16838"/>
       <w:pgMar w:top="1440" w:right="1440" w:bottom="1440" w:left="1440" w:header="708" w:footer="708" w:gutter="0"/>
@@ -2011,6 +1838,119 @@
     </w:lvl>
   </w:abstractNum>
   <w:abstractNum w:abstractNumId="1" w15:restartNumberingAfterBreak="0">
+    <w:nsid w:val="529B4AC8"/>
+    <w:multiLevelType w:val="hybridMultilevel"/>
+    <w:tmpl w:val="26A27A44"/>
+    <w:lvl w:ilvl="0" w:tplc="08090001">
+      <w:start w:val="1"/>
+      <w:numFmt w:val="bullet"/>
+      <w:lvlText w:val=""/>
+      <w:lvlJc w:val="left"/>
+      <w:pPr>
+        <w:ind w:left="720" w:hanging="360"/>
+      </w:pPr>
+      <w:rPr>
+        <w:rFonts w:ascii="Symbol" w:hAnsi="Symbol" w:hint="default"/>
+      </w:rPr>
+    </w:lvl>
+    <w:lvl w:ilvl="1" w:tplc="08090003" w:tentative="1">
+      <w:start w:val="1"/>
+      <w:numFmt w:val="bullet"/>
+      <w:lvlText w:val="o"/>
+      <w:lvlJc w:val="left"/>
+      <w:pPr>
+        <w:ind w:left="1440" w:hanging="360"/>
+      </w:pPr>
+      <w:rPr>
+        <w:rFonts w:ascii="Courier New" w:hAnsi="Courier New" w:cs="Courier New" w:hint="default"/>
+      </w:rPr>
+    </w:lvl>
+    <w:lvl w:ilvl="2" w:tplc="08090005" w:tentative="1">
+      <w:start w:val="1"/>
+      <w:numFmt w:val="bullet"/>
+      <w:lvlText w:val=""/>
+      <w:lvlJc w:val="left"/>
+      <w:pPr>
+        <w:ind w:left="2160" w:hanging="360"/>
+      </w:pPr>
+      <w:rPr>
+        <w:rFonts w:ascii="Wingdings" w:hAnsi="Wingdings" w:hint="default"/>
+      </w:rPr>
+    </w:lvl>
+    <w:lvl w:ilvl="3" w:tplc="08090001" w:tentative="1">
+      <w:start w:val="1"/>
+      <w:numFmt w:val="bullet"/>
+      <w:lvlText w:val=""/>
+      <w:lvlJc w:val="left"/>
+      <w:pPr>
+        <w:ind w:left="2880" w:hanging="360"/>
+      </w:pPr>
+      <w:rPr>
+        <w:rFonts w:ascii="Symbol" w:hAnsi="Symbol" w:hint="default"/>
+      </w:rPr>
+    </w:lvl>
+    <w:lvl w:ilvl="4" w:tplc="08090003" w:tentative="1">
+      <w:start w:val="1"/>
+      <w:numFmt w:val="bullet"/>
+      <w:lvlText w:val="o"/>
+      <w:lvlJc w:val="left"/>
+      <w:pPr>
+        <w:ind w:left="3600" w:hanging="360"/>
+      </w:pPr>
+      <w:rPr>
+        <w:rFonts w:ascii="Courier New" w:hAnsi="Courier New" w:cs="Courier New" w:hint="default"/>
+      </w:rPr>
+    </w:lvl>
+    <w:lvl w:ilvl="5" w:tplc="08090005" w:tentative="1">
+      <w:start w:val="1"/>
+      <w:numFmt w:val="bullet"/>
+      <w:lvlText w:val=""/>
+      <w:lvlJc w:val="left"/>
+      <w:pPr>
+        <w:ind w:left="4320" w:hanging="360"/>
+      </w:pPr>
+      <w:rPr>
+        <w:rFonts w:ascii="Wingdings" w:hAnsi="Wingdings" w:hint="default"/>
+      </w:rPr>
+    </w:lvl>
+    <w:lvl w:ilvl="6" w:tplc="08090001" w:tentative="1">
+      <w:start w:val="1"/>
+      <w:numFmt w:val="bullet"/>
+      <w:lvlText w:val=""/>
+      <w:lvlJc w:val="left"/>
+      <w:pPr>
+        <w:ind w:left="5040" w:hanging="360"/>
+      </w:pPr>
+      <w:rPr>
+        <w:rFonts w:ascii="Symbol" w:hAnsi="Symbol" w:hint="default"/>
+      </w:rPr>
+    </w:lvl>
+    <w:lvl w:ilvl="7" w:tplc="08090003" w:tentative="1">
+      <w:start w:val="1"/>
+      <w:numFmt w:val="bullet"/>
+      <w:lvlText w:val="o"/>
+      <w:lvlJc w:val="left"/>
+      <w:pPr>
+        <w:ind w:left="5760" w:hanging="360"/>
+      </w:pPr>
+      <w:rPr>
+        <w:rFonts w:ascii="Courier New" w:hAnsi="Courier New" w:cs="Courier New" w:hint="default"/>
+      </w:rPr>
+    </w:lvl>
+    <w:lvl w:ilvl="8" w:tplc="08090005" w:tentative="1">
+      <w:start w:val="1"/>
+      <w:numFmt w:val="bullet"/>
+      <w:lvlText w:val=""/>
+      <w:lvlJc w:val="left"/>
+      <w:pPr>
+        <w:ind w:left="6480" w:hanging="360"/>
+      </w:pPr>
+      <w:rPr>
+        <w:rFonts w:ascii="Wingdings" w:hAnsi="Wingdings" w:hint="default"/>
+      </w:rPr>
+    </w:lvl>
+  </w:abstractNum>
+  <w:abstractNum w:abstractNumId="2" w15:restartNumberingAfterBreak="0">
     <w:nsid w:val="579000CA"/>
     <w:multiLevelType w:val="multilevel"/>
     <w:tmpl w:val="D49A8E90"/>
@@ -2155,6 +2095,9 @@
     <w:abstractNumId w:val="0"/>
   </w:num>
   <w:num w:numId="2" w16cid:durableId="1237668838">
+    <w:abstractNumId w:val="2"/>
+  </w:num>
+  <w:num w:numId="3" w16cid:durableId="538710599">
     <w:abstractNumId w:val="1"/>
   </w:num>
 </w:numbering>

</xml_diff>